<commit_message>
update bai giai so doi xung step 6.3 a -> tmp
</commit_message>
<xml_diff>
--- a/BaiTap1/SoDoiXung/SoDoiXung.docx
+++ b/BaiTap1/SoDoiXung/SoDoiXung.docx
@@ -619,19 +619,7 @@
         <w:rPr>
           <w:rFonts w:ascii="Arial" w:hAnsi="Arial" w:cs="Arial"/>
         </w:rPr>
-        <w:t>Kiểm tra số lần xuất hiệ</w:t>
-      </w:r>
-      <w:r>
-        <w:rPr>
-          <w:rFonts w:ascii="Arial" w:hAnsi="Arial" w:cs="Arial"/>
-        </w:rPr>
-        <w:t>n cua các giá trị</w:t>
-      </w:r>
-      <w:r>
-        <w:rPr>
-          <w:rFonts w:ascii="Arial" w:hAnsi="Arial" w:cs="Arial"/>
-        </w:rPr>
-        <w:t xml:space="preserve"> </w:t>
+        <w:t xml:space="preserve">Kiểm tra số lần xuất hiện cua các giá trị </w:t>
       </w:r>
     </w:p>
     <w:p>
@@ -788,13 +776,7 @@
         <w:rPr>
           <w:rFonts w:ascii="Arial" w:hAnsi="Arial" w:cs="Arial"/>
         </w:rPr>
-        <w:t>S</w:t>
-      </w:r>
-      <w:r>
-        <w:rPr>
-          <w:rFonts w:ascii="Arial" w:hAnsi="Arial" w:cs="Arial"/>
-        </w:rPr>
-        <w:t>au mỗi vòng lặp thì i = i + 2</w:t>
+        <w:t>Sau mỗi vòng lặp thì i = i + 2</w:t>
       </w:r>
     </w:p>
     <w:p>
@@ -857,7 +839,274 @@
         <w:rPr>
           <w:rFonts w:ascii="Arial" w:hAnsi="Arial" w:cs="Arial"/>
         </w:rPr>
-        <w:t>Nếu mả</w:t>
+        <w:t>Nếu mảng b không đối xứng thì in ra “Không thể biến đổi số đã nhập thành 1 số đối xứng”</w:t>
+      </w:r>
+    </w:p>
+    <w:p>
+      <w:pPr>
+        <w:pStyle w:val="ListParagraph"/>
+        <w:numPr>
+          <w:ilvl w:val="2"/>
+          <w:numId w:val="4"/>
+        </w:numPr>
+        <w:rPr>
+          <w:rFonts w:ascii="Arial" w:hAnsi="Arial" w:cs="Arial"/>
+        </w:rPr>
+      </w:pPr>
+      <w:r>
+        <w:rPr>
+          <w:rFonts w:ascii="Arial" w:hAnsi="Arial" w:cs="Arial"/>
+        </w:rPr>
+        <w:t>Trường hợp có chữ số xuất hiện lẻ lần thì:</w:t>
+      </w:r>
+    </w:p>
+    <w:p>
+      <w:pPr>
+        <w:pStyle w:val="ListParagraph"/>
+        <w:numPr>
+          <w:ilvl w:val="2"/>
+          <w:numId w:val="2"/>
+        </w:numPr>
+        <w:rPr>
+          <w:rFonts w:ascii="Arial" w:hAnsi="Arial" w:cs="Arial"/>
+        </w:rPr>
+      </w:pPr>
+      <w:r>
+        <w:rPr>
+          <w:rFonts w:ascii="Arial" w:hAnsi="Arial" w:cs="Arial"/>
+        </w:rPr>
+        <w:t>Kiểm tra xem ngoài chữ số đó ra thì có chữ số nào xuất hiện lẻ lần nữa không?</w:t>
+      </w:r>
+    </w:p>
+    <w:p>
+      <w:pPr>
+        <w:pStyle w:val="ListParagraph"/>
+        <w:numPr>
+          <w:ilvl w:val="3"/>
+          <w:numId w:val="2"/>
+        </w:numPr>
+        <w:rPr>
+          <w:rFonts w:ascii="Arial" w:hAnsi="Arial" w:cs="Arial"/>
+        </w:rPr>
+      </w:pPr>
+      <w:r>
+        <w:rPr>
+          <w:rFonts w:ascii="Arial" w:hAnsi="Arial" w:cs="Arial"/>
+        </w:rPr>
+        <w:t>Nếu có thì in ra “Không thể biến đổi số đã nhập thành 1 số đối xứng”</w:t>
+      </w:r>
+    </w:p>
+    <w:p>
+      <w:pPr>
+        <w:pStyle w:val="ListParagraph"/>
+        <w:numPr>
+          <w:ilvl w:val="3"/>
+          <w:numId w:val="2"/>
+        </w:numPr>
+        <w:rPr>
+          <w:rFonts w:ascii="Arial" w:hAnsi="Arial" w:cs="Arial"/>
+        </w:rPr>
+      </w:pPr>
+      <w:r>
+        <w:rPr>
+          <w:rFonts w:ascii="Arial" w:hAnsi="Arial" w:cs="Arial"/>
+        </w:rPr>
+        <w:t xml:space="preserve">Nếu không có thì thực hiện biến đổi số đối </w:t>
+      </w:r>
+      <w:r>
+        <w:rPr>
+          <w:rFonts w:ascii="Arial" w:hAnsi="Arial" w:cs="Arial"/>
+        </w:rPr>
+        <w:t>xứng</w:t>
+      </w:r>
+    </w:p>
+    <w:p>
+      <w:pPr>
+        <w:pStyle w:val="ListParagraph"/>
+        <w:numPr>
+          <w:ilvl w:val="4"/>
+          <w:numId w:val="2"/>
+        </w:numPr>
+        <w:rPr>
+          <w:rFonts w:ascii="Arial" w:hAnsi="Arial" w:cs="Arial"/>
+        </w:rPr>
+      </w:pPr>
+      <w:r>
+        <w:rPr>
+          <w:rFonts w:ascii="Arial" w:hAnsi="Arial" w:cs="Arial"/>
+        </w:rPr>
+        <w:t>Remove 1 chữ số xuất hiện lẻ lần ra khỏi mảng a tạo thành mảng tmp</w:t>
+      </w:r>
+    </w:p>
+    <w:p>
+      <w:pPr>
+        <w:pStyle w:val="ListParagraph"/>
+        <w:numPr>
+          <w:ilvl w:val="4"/>
+          <w:numId w:val="2"/>
+        </w:numPr>
+        <w:rPr>
+          <w:rFonts w:ascii="Arial" w:hAnsi="Arial" w:cs="Arial"/>
+        </w:rPr>
+      </w:pPr>
+      <w:r>
+        <w:rPr>
+          <w:rFonts w:ascii="Arial" w:hAnsi="Arial" w:cs="Arial"/>
+        </w:rPr>
+        <w:t>Sắp xếp mảng tmp theo chiều tăng dần</w:t>
+      </w:r>
+    </w:p>
+    <w:p>
+      <w:pPr>
+        <w:pStyle w:val="ListParagraph"/>
+        <w:numPr>
+          <w:ilvl w:val="4"/>
+          <w:numId w:val="2"/>
+        </w:numPr>
+        <w:rPr>
+          <w:rFonts w:ascii="Arial" w:hAnsi="Arial" w:cs="Arial"/>
+        </w:rPr>
+      </w:pPr>
+      <w:r>
+        <w:rPr>
+          <w:rFonts w:ascii="Arial" w:hAnsi="Arial" w:cs="Arial"/>
+        </w:rPr>
+        <w:t>Tạo 1 mảng tạm b với số phần tử bằng số phần tử của mảng a (n)</w:t>
+      </w:r>
+    </w:p>
+    <w:p>
+      <w:pPr>
+        <w:pStyle w:val="ListParagraph"/>
+        <w:numPr>
+          <w:ilvl w:val="4"/>
+          <w:numId w:val="2"/>
+        </w:numPr>
+        <w:rPr>
+          <w:rFonts w:ascii="Arial" w:hAnsi="Arial" w:cs="Arial"/>
+        </w:rPr>
+      </w:pPr>
+      <w:r>
+        <w:rPr>
+          <w:rFonts w:ascii="Arial" w:hAnsi="Arial" w:cs="Arial"/>
+        </w:rPr>
+        <w:t xml:space="preserve">Thưc hiện lặp mảng tmp với, i = 0 -&gt; tmp.lenth-1 </w:t>
+      </w:r>
+    </w:p>
+    <w:p>
+      <w:pPr>
+        <w:pStyle w:val="ListParagraph"/>
+        <w:ind w:left="3060"/>
+        <w:rPr>
+          <w:rFonts w:ascii="Arial" w:hAnsi="Arial" w:cs="Arial"/>
+        </w:rPr>
+      </w:pPr>
+      <w:r>
+        <w:rPr>
+          <w:rFonts w:ascii="Arial" w:hAnsi="Arial" w:cs="Arial"/>
+        </w:rPr>
+        <w:t xml:space="preserve">   </w:t>
+      </w:r>
+      <w:r>
+        <w:rPr>
+          <w:rFonts w:ascii="Arial" w:hAnsi="Arial" w:cs="Arial"/>
+        </w:rPr>
+        <w:t>Mỗi vòng lặp thực hiện set giá trị cho mảng b sao cho:</w:t>
+      </w:r>
+    </w:p>
+    <w:p>
+      <w:pPr>
+        <w:pStyle w:val="ListParagraph"/>
+        <w:ind w:left="3600"/>
+        <w:rPr>
+          <w:rFonts w:ascii="Arial" w:hAnsi="Arial" w:cs="Arial"/>
+        </w:rPr>
+      </w:pPr>
+      <w:r>
+        <w:rPr>
+          <w:rFonts w:ascii="Arial" w:hAnsi="Arial" w:cs="Arial"/>
+        </w:rPr>
+        <w:t xml:space="preserve"> b[i] = </w:t>
+      </w:r>
+      <w:r>
+        <w:rPr>
+          <w:rFonts w:ascii="Arial" w:hAnsi="Arial" w:cs="Arial"/>
+        </w:rPr>
+        <w:t>tmp</w:t>
+      </w:r>
+      <w:r>
+        <w:rPr>
+          <w:rFonts w:ascii="Arial" w:hAnsi="Arial" w:cs="Arial"/>
+        </w:rPr>
+        <w:t>[i]</w:t>
+      </w:r>
+    </w:p>
+    <w:p>
+      <w:pPr>
+        <w:pStyle w:val="ListParagraph"/>
+        <w:ind w:left="3600"/>
+        <w:rPr>
+          <w:rFonts w:ascii="Arial" w:hAnsi="Arial" w:cs="Arial"/>
+        </w:rPr>
+      </w:pPr>
+      <w:r>
+        <w:rPr>
+          <w:rFonts w:ascii="Arial" w:hAnsi="Arial" w:cs="Arial"/>
+        </w:rPr>
+        <w:t xml:space="preserve"> b[n-i-1] = </w:t>
+      </w:r>
+      <w:r>
+        <w:rPr>
+          <w:rFonts w:ascii="Arial" w:hAnsi="Arial" w:cs="Arial"/>
+        </w:rPr>
+        <w:t>tmp</w:t>
+      </w:r>
+      <w:r>
+        <w:rPr>
+          <w:rFonts w:ascii="Arial" w:hAnsi="Arial" w:cs="Arial"/>
+        </w:rPr>
+        <w:t>[i+1]</w:t>
+      </w:r>
+    </w:p>
+    <w:p>
+      <w:pPr>
+        <w:pStyle w:val="ListParagraph"/>
+        <w:ind w:left="3060"/>
+        <w:rPr>
+          <w:rFonts w:ascii="Arial" w:hAnsi="Arial" w:cs="Arial"/>
+        </w:rPr>
+      </w:pPr>
+      <w:r>
+        <w:rPr>
+          <w:rFonts w:ascii="Arial" w:hAnsi="Arial" w:cs="Arial"/>
+        </w:rPr>
+        <w:t xml:space="preserve">   </w:t>
+      </w:r>
+      <w:r>
+        <w:rPr>
+          <w:rFonts w:ascii="Arial" w:hAnsi="Arial" w:cs="Arial"/>
+        </w:rPr>
+        <w:t>Sau mỗi vòng lặp thì i = i + 2</w:t>
+      </w:r>
+    </w:p>
+    <w:p>
+      <w:pPr>
+        <w:pStyle w:val="ListParagraph"/>
+        <w:ind w:left="3060"/>
+        <w:rPr>
+          <w:rFonts w:ascii="Arial" w:hAnsi="Arial" w:cs="Arial"/>
+        </w:rPr>
+      </w:pPr>
+      <w:r>
+        <w:rPr>
+          <w:rFonts w:ascii="Arial" w:hAnsi="Arial" w:cs="Arial"/>
+        </w:rPr>
+        <w:t xml:space="preserve">   </w:t>
+      </w:r>
+      <w:r>
+        <w:rPr>
+          <w:rFonts w:ascii="Arial" w:hAnsi="Arial" w:cs="Arial"/>
+        </w:rPr>
+        <w:t>Kết thúc vòng lặp set b[n/2+1</w:t>
       </w:r>
       <w:bookmarkStart w:id="0" w:name="_GoBack"/>
       <w:bookmarkEnd w:id="0"/>
@@ -865,298 +1114,7 @@
         <w:rPr>
           <w:rFonts w:ascii="Arial" w:hAnsi="Arial" w:cs="Arial"/>
         </w:rPr>
-        <w:t>ng b không đối xứng thì in ra “Không thể biến đổi số đã nhập thành 1 số đối xứng”</w:t>
-      </w:r>
-    </w:p>
-    <w:p>
-      <w:pPr>
-        <w:pStyle w:val="ListParagraph"/>
-        <w:numPr>
-          <w:ilvl w:val="2"/>
-          <w:numId w:val="4"/>
-        </w:numPr>
-        <w:rPr>
-          <w:rFonts w:ascii="Arial" w:hAnsi="Arial" w:cs="Arial"/>
-        </w:rPr>
-      </w:pPr>
-      <w:r>
-        <w:rPr>
-          <w:rFonts w:ascii="Arial" w:hAnsi="Arial" w:cs="Arial"/>
-        </w:rPr>
-        <w:t>Trường hợp có chữ số xuất hiện lẻ lần thì:</w:t>
-      </w:r>
-    </w:p>
-    <w:p>
-      <w:pPr>
-        <w:pStyle w:val="ListParagraph"/>
-        <w:numPr>
-          <w:ilvl w:val="2"/>
-          <w:numId w:val="2"/>
-        </w:numPr>
-        <w:rPr>
-          <w:rFonts w:ascii="Arial" w:hAnsi="Arial" w:cs="Arial"/>
-        </w:rPr>
-      </w:pPr>
-      <w:r>
-        <w:rPr>
-          <w:rFonts w:ascii="Arial" w:hAnsi="Arial" w:cs="Arial"/>
-        </w:rPr>
-        <w:t>Kiểm tra xem ngoài chữ số đó ra thì có chữ số nào xuất hiện lẻ lần nữa không?</w:t>
-      </w:r>
-    </w:p>
-    <w:p>
-      <w:pPr>
-        <w:pStyle w:val="ListParagraph"/>
-        <w:numPr>
-          <w:ilvl w:val="3"/>
-          <w:numId w:val="2"/>
-        </w:numPr>
-        <w:rPr>
-          <w:rFonts w:ascii="Arial" w:hAnsi="Arial" w:cs="Arial"/>
-        </w:rPr>
-      </w:pPr>
-      <w:r>
-        <w:rPr>
-          <w:rFonts w:ascii="Arial" w:hAnsi="Arial" w:cs="Arial"/>
-        </w:rPr>
-        <w:t>Nếu có thì in ra “Không thể biến đổi số đã nhập thành 1 số đối xứng”</w:t>
-      </w:r>
-    </w:p>
-    <w:p>
-      <w:pPr>
-        <w:pStyle w:val="ListParagraph"/>
-        <w:numPr>
-          <w:ilvl w:val="3"/>
-          <w:numId w:val="2"/>
-        </w:numPr>
-        <w:rPr>
-          <w:rFonts w:ascii="Arial" w:hAnsi="Arial" w:cs="Arial"/>
-        </w:rPr>
-      </w:pPr>
-      <w:r>
-        <w:rPr>
-          <w:rFonts w:ascii="Arial" w:hAnsi="Arial" w:cs="Arial"/>
-        </w:rPr>
-        <w:t xml:space="preserve">Nếu không có thì thực hiện biến đổi số đối </w:t>
-      </w:r>
-      <w:r>
-        <w:rPr>
-          <w:rFonts w:ascii="Arial" w:hAnsi="Arial" w:cs="Arial"/>
-        </w:rPr>
-        <w:t>xứng</w:t>
-      </w:r>
-    </w:p>
-    <w:p>
-      <w:pPr>
-        <w:pStyle w:val="ListParagraph"/>
-        <w:numPr>
-          <w:ilvl w:val="4"/>
-          <w:numId w:val="2"/>
-        </w:numPr>
-        <w:rPr>
-          <w:rFonts w:ascii="Arial" w:hAnsi="Arial" w:cs="Arial"/>
-        </w:rPr>
-      </w:pPr>
-      <w:r>
-        <w:rPr>
-          <w:rFonts w:ascii="Arial" w:hAnsi="Arial" w:cs="Arial"/>
-        </w:rPr>
-        <w:t>Remove 1 chữ số xuất hiện lẻ lần ra khỏi mảng a tạo thành mảng tmp</w:t>
-      </w:r>
-    </w:p>
-    <w:p>
-      <w:pPr>
-        <w:pStyle w:val="ListParagraph"/>
-        <w:numPr>
-          <w:ilvl w:val="4"/>
-          <w:numId w:val="2"/>
-        </w:numPr>
-        <w:rPr>
-          <w:rFonts w:ascii="Arial" w:hAnsi="Arial" w:cs="Arial"/>
-        </w:rPr>
-      </w:pPr>
-      <w:r>
-        <w:rPr>
-          <w:rFonts w:ascii="Arial" w:hAnsi="Arial" w:cs="Arial"/>
-        </w:rPr>
-        <w:t>Sắp xếp mảng tmp theo chiều tăng dần</w:t>
-      </w:r>
-    </w:p>
-    <w:p>
-      <w:pPr>
-        <w:pStyle w:val="ListParagraph"/>
-        <w:numPr>
-          <w:ilvl w:val="4"/>
-          <w:numId w:val="2"/>
-        </w:numPr>
-        <w:rPr>
-          <w:rFonts w:ascii="Arial" w:hAnsi="Arial" w:cs="Arial"/>
-        </w:rPr>
-      </w:pPr>
-      <w:r>
-        <w:rPr>
-          <w:rFonts w:ascii="Arial" w:hAnsi="Arial" w:cs="Arial"/>
-        </w:rPr>
-        <w:t>Tạo 1 mảng tạm b với số phần tử bằng số phần tử của mảng a</w:t>
-      </w:r>
-      <w:r>
-        <w:rPr>
-          <w:rFonts w:ascii="Arial" w:hAnsi="Arial" w:cs="Arial"/>
-        </w:rPr>
-        <w:t xml:space="preserve"> (n)</w:t>
-      </w:r>
-    </w:p>
-    <w:p>
-      <w:pPr>
-        <w:pStyle w:val="ListParagraph"/>
-        <w:numPr>
-          <w:ilvl w:val="4"/>
-          <w:numId w:val="2"/>
-        </w:numPr>
-        <w:rPr>
-          <w:rFonts w:ascii="Arial" w:hAnsi="Arial" w:cs="Arial"/>
-        </w:rPr>
-      </w:pPr>
-      <w:r>
-        <w:rPr>
-          <w:rFonts w:ascii="Arial" w:hAnsi="Arial" w:cs="Arial"/>
-        </w:rPr>
-        <w:t xml:space="preserve">Thưc hiện lặp mảng </w:t>
-      </w:r>
-      <w:r>
-        <w:rPr>
-          <w:rFonts w:ascii="Arial" w:hAnsi="Arial" w:cs="Arial"/>
-        </w:rPr>
-        <w:t>tmp</w:t>
-      </w:r>
-      <w:r>
-        <w:rPr>
-          <w:rFonts w:ascii="Arial" w:hAnsi="Arial" w:cs="Arial"/>
-        </w:rPr>
-        <w:t xml:space="preserve"> vớ</w:t>
-      </w:r>
-      <w:r>
-        <w:rPr>
-          <w:rFonts w:ascii="Arial" w:hAnsi="Arial" w:cs="Arial"/>
-        </w:rPr>
-        <w:t>i</w:t>
-      </w:r>
-      <w:r>
-        <w:rPr>
-          <w:rFonts w:ascii="Arial" w:hAnsi="Arial" w:cs="Arial"/>
-        </w:rPr>
-        <w:t xml:space="preserve">, i = 0 -&gt; </w:t>
-      </w:r>
-      <w:r>
-        <w:rPr>
-          <w:rFonts w:ascii="Arial" w:hAnsi="Arial" w:cs="Arial"/>
-        </w:rPr>
-        <w:t>tmp.lenth</w:t>
-      </w:r>
-      <w:r>
-        <w:rPr>
-          <w:rFonts w:ascii="Arial" w:hAnsi="Arial" w:cs="Arial"/>
-        </w:rPr>
-        <w:t xml:space="preserve">-1 </w:t>
-      </w:r>
-    </w:p>
-    <w:p>
-      <w:pPr>
-        <w:pStyle w:val="ListParagraph"/>
-        <w:ind w:left="3060"/>
-        <w:rPr>
-          <w:rFonts w:ascii="Arial" w:hAnsi="Arial" w:cs="Arial"/>
-        </w:rPr>
-      </w:pPr>
-      <w:r>
-        <w:rPr>
-          <w:rFonts w:ascii="Arial" w:hAnsi="Arial" w:cs="Arial"/>
-        </w:rPr>
-        <w:t xml:space="preserve">   </w:t>
-      </w:r>
-      <w:r>
-        <w:rPr>
-          <w:rFonts w:ascii="Arial" w:hAnsi="Arial" w:cs="Arial"/>
-        </w:rPr>
-        <w:t>Mỗi vòng lặp thực hiện set giá trị cho mảng b sao cho:</w:t>
-      </w:r>
-    </w:p>
-    <w:p>
-      <w:pPr>
-        <w:pStyle w:val="ListParagraph"/>
-        <w:ind w:left="3600"/>
-        <w:rPr>
-          <w:rFonts w:ascii="Arial" w:hAnsi="Arial" w:cs="Arial"/>
-        </w:rPr>
-      </w:pPr>
-      <w:r>
-        <w:rPr>
-          <w:rFonts w:ascii="Arial" w:hAnsi="Arial" w:cs="Arial"/>
-        </w:rPr>
-        <w:t xml:space="preserve"> </w:t>
-      </w:r>
-      <w:r>
-        <w:rPr>
-          <w:rFonts w:ascii="Arial" w:hAnsi="Arial" w:cs="Arial"/>
-        </w:rPr>
-        <w:t>b[i] = a[i]</w:t>
-      </w:r>
-    </w:p>
-    <w:p>
-      <w:pPr>
-        <w:pStyle w:val="ListParagraph"/>
-        <w:ind w:left="3600"/>
-        <w:rPr>
-          <w:rFonts w:ascii="Arial" w:hAnsi="Arial" w:cs="Arial"/>
-        </w:rPr>
-      </w:pPr>
-      <w:r>
-        <w:rPr>
-          <w:rFonts w:ascii="Arial" w:hAnsi="Arial" w:cs="Arial"/>
-        </w:rPr>
-        <w:t xml:space="preserve"> b[n-i-1] = a[i+1]</w:t>
-      </w:r>
-    </w:p>
-    <w:p>
-      <w:pPr>
-        <w:pStyle w:val="ListParagraph"/>
-        <w:ind w:left="3060"/>
-        <w:rPr>
-          <w:rFonts w:ascii="Arial" w:hAnsi="Arial" w:cs="Arial"/>
-        </w:rPr>
-      </w:pPr>
-      <w:r>
-        <w:rPr>
-          <w:rFonts w:ascii="Arial" w:hAnsi="Arial" w:cs="Arial"/>
-        </w:rPr>
-        <w:t xml:space="preserve">   </w:t>
-      </w:r>
-      <w:r>
-        <w:rPr>
-          <w:rFonts w:ascii="Arial" w:hAnsi="Arial" w:cs="Arial"/>
-        </w:rPr>
-        <w:t>Sau mỗi vòng lặp thì i = i + 2</w:t>
-      </w:r>
-    </w:p>
-    <w:p>
-      <w:pPr>
-        <w:pStyle w:val="ListParagraph"/>
-        <w:ind w:left="3060"/>
-        <w:rPr>
-          <w:rFonts w:ascii="Arial" w:hAnsi="Arial" w:cs="Arial"/>
-        </w:rPr>
-      </w:pPr>
-      <w:r>
-        <w:rPr>
-          <w:rFonts w:ascii="Arial" w:hAnsi="Arial" w:cs="Arial"/>
-        </w:rPr>
-        <w:t xml:space="preserve">   </w:t>
-      </w:r>
-      <w:r>
-        <w:rPr>
-          <w:rFonts w:ascii="Arial" w:hAnsi="Arial" w:cs="Arial"/>
-        </w:rPr>
-        <w:t>Kết thúc vòng lặp set b[n/2+1] = &lt;chữ số xuất hiện lẻ lần&gt;</w:t>
+        <w:t>] = &lt;chữ số xuất hiện lẻ lần&gt;</w:t>
       </w:r>
     </w:p>
     <w:p>

</xml_diff>

<commit_message>
add code bai tap so doi xung
</commit_message>
<xml_diff>
--- a/BaiTap1/SoDoiXung/SoDoiXung.docx
+++ b/BaiTap1/SoDoiXung/SoDoiXung.docx
@@ -1106,7 +1106,13 @@
         <w:rPr>
           <w:rFonts w:ascii="Arial" w:hAnsi="Arial" w:cs="Arial"/>
         </w:rPr>
-        <w:t>Kết thúc vòng lặp set b[n/2+1</w:t>
+        <w:t>Kết thúc vòng lặ</w:t>
+      </w:r>
+      <w:r>
+        <w:rPr>
+          <w:rFonts w:ascii="Arial" w:hAnsi="Arial" w:cs="Arial"/>
+        </w:rPr>
+        <w:t>p set b[n/2</w:t>
       </w:r>
       <w:bookmarkStart w:id="0" w:name="_GoBack"/>
       <w:bookmarkEnd w:id="0"/>

</xml_diff>